<commit_message>
Assignment 3 Iteration: Generics
</commit_message>
<xml_diff>
--- a/jgram/src/jgram/tests/resources/GRADED/GRADED_document-test.docx
+++ b/jgram/src/jgram/tests/resources/GRADED/GRADED_document-test.docx
@@ -573,14 +573,15 @@
           <w:insideH w:val="single"/>
           <w:insideV w:val="single"/>
         </w:tblBorders>
-      </w:tblPr>
-      <w:tblPr>
-        <w:tblW w:type="dxa" w:w="6000"/>
+        <w:tblLayout w:type="fixed"/>
       </w:tblPr>
       <w:tr>
         <w:tc>
           <w:tcPr>
             <w:shd w:color="auto" w:val="clear" w:fill="c0c0c0"/>
+          </w:tcPr>
+          <w:tcPr>
+            <w:tcW w:w="1000"/>
           </w:tcPr>
           <w:p>
             <w:r>
@@ -592,6 +593,9 @@
           <w:tcPr>
             <w:shd w:color="auto" w:val="clear" w:fill="c0c0c0"/>
           </w:tcPr>
+          <w:tcPr>
+            <w:tcW w:w="1000"/>
+          </w:tcPr>
           <w:p>
             <w:r>
               <w:t>Weight</w:t>
@@ -602,6 +606,9 @@
           <w:tcPr>
             <w:shd w:color="auto" w:val="clear" w:fill="c0c0c0"/>
           </w:tcPr>
+          <w:tcPr>
+            <w:tcW w:w="1000"/>
+          </w:tcPr>
           <w:p>
             <w:r>
               <w:t>Grade</w:t>
@@ -611,6 +618,9 @@
         <w:tc>
           <w:tcPr>
             <w:shd w:color="auto" w:val="clear" w:fill="c0c0c0"/>
+          </w:tcPr>
+          <w:tcPr>
+            <w:tcW w:w="6000"/>
           </w:tcPr>
           <w:p>
             <w:r>
@@ -621,6 +631,9 @@
       </w:tr>
       <w:tr>
         <w:tc>
+          <w:tcPr>
+            <w:tcW w:w="1000"/>
+          </w:tcPr>
           <w:p>
             <w:r>
               <w:t>1</w:t>
@@ -628,6 +641,9 @@
           </w:p>
         </w:tc>
         <w:tc>
+          <w:tcPr>
+            <w:tcW w:w="1000"/>
+          </w:tcPr>
           <w:p>
             <w:r>
               <w:t>3</w:t>
@@ -635,6 +651,9 @@
           </w:p>
         </w:tc>
         <w:tc>
+          <w:tcPr>
+            <w:tcW w:w="1000"/>
+          </w:tcPr>
           <w:p>
             <w:r>
               <w:t>85</w:t>
@@ -642,6 +661,9 @@
           </w:p>
         </w:tc>
         <w:tc>
+          <w:tcPr>
+            <w:tcW w:w="6000"/>
+          </w:tcPr>
           <w:p>
             <w:r>
               <w:t>Throws ArrayIndexOutOfBoundsException; watch out for the Boolean condition that controls the for loop’s execution. This for loop executes one more time than you would want it to because of the greater than or equal to sign.</w:t>
@@ -651,6 +673,9 @@
       </w:tr>
       <w:tr>
         <w:tc>
+          <w:tcPr>
+            <w:tcW w:w="1000"/>
+          </w:tcPr>
           <w:p>
             <w:r>
               <w:t>2</w:t>
@@ -658,6 +683,9 @@
           </w:p>
         </w:tc>
         <w:tc>
+          <w:tcPr>
+            <w:tcW w:w="1000"/>
+          </w:tcPr>
           <w:p>
             <w:r>
               <w:t>3</w:t>
@@ -665,6 +693,9 @@
           </w:p>
         </w:tc>
         <w:tc>
+          <w:tcPr>
+            <w:tcW w:w="1000"/>
+          </w:tcPr>
           <w:p>
             <w:r>
               <w:t>100</w:t>
@@ -672,6 +703,9 @@
           </w:p>
         </w:tc>
         <w:tc>
+          <w:tcPr>
+            <w:tcW w:w="6000"/>
+          </w:tcPr>
           <w:p>
             <w:r>
               <w:t>Excellent work. Please make sure to include comments next time.</w:t>
@@ -681,6 +715,9 @@
       </w:tr>
       <w:tr>
         <w:tc>
+          <w:tcPr>
+            <w:tcW w:w="1000"/>
+          </w:tcPr>
           <w:p>
             <w:r>
               <w:t>3</w:t>
@@ -688,6 +725,9 @@
           </w:p>
         </w:tc>
         <w:tc>
+          <w:tcPr>
+            <w:tcW w:w="1000"/>
+          </w:tcPr>
           <w:p>
             <w:r>
               <w:t>4</w:t>
@@ -695,6 +735,9 @@
           </w:p>
         </w:tc>
         <w:tc>
+          <w:tcPr>
+            <w:tcW w:w="1000"/>
+          </w:tcPr>
           <w:p>
             <w:r>
               <w:t>90</w:t>
@@ -702,6 +745,9 @@
           </w:p>
         </w:tc>
         <w:tc>
+          <w:tcPr>
+            <w:tcW w:w="6000"/>
+          </w:tcPr>
           <w:p>
             <w:r>
               <w:t>Per the prompt, the method should return the first element in the array; use the break keyword to exit the for loop once the element is found.</w:t>
@@ -711,6 +757,9 @@
       </w:tr>
       <w:tr>
         <w:tc>
+          <w:tcPr>
+            <w:tcW w:w="1000"/>
+          </w:tcPr>
           <w:p>
             <w:r>
               <w:t/>
@@ -718,6 +767,9 @@
           </w:p>
         </w:tc>
         <w:tc>
+          <w:tcPr>
+            <w:tcW w:w="1000"/>
+          </w:tcPr>
           <w:p>
             <w:r>
               <w:t>Σ</w:t>
@@ -728,6 +780,9 @@
           <w:tcPr>
             <w:shd w:color="auto" w:val="clear" w:fill="8fbc8f"/>
           </w:tcPr>
+          <w:tcPr>
+            <w:tcW w:w="1000"/>
+          </w:tcPr>
           <w:p>
             <w:r>
               <w:t>91.50</w:t>
@@ -735,9 +790,12 @@
           </w:p>
         </w:tc>
         <w:tc>
+          <w:tcPr>
+            <w:tcW w:w="6000"/>
+          </w:tcPr>
           <w:p>
             <w:r>
-              <w:t>eyJhbGciOiJIUzI1NiJ9.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.Z0Lf7tKOSpGI4Ppi48ttnipWPl5iWu8LEgFw0x4VC0U</w:t>
+              <w:t>eyJhbGciOiJIUzI1NiJ9.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.3U49MndlEDPMI6GjPD6gN_sKLQQOrgv_xlA4P88CXxc</w:t>
             </w:r>
           </w:p>
         </w:tc>

</xml_diff>

<commit_message>
Assignment 4 Iteration: Binary I/O, Lambdas, and Streams
</commit_message>
<xml_diff>
--- a/jgram/src/jgram/tests/resources/GRADED/GRADED_document-test.docx
+++ b/jgram/src/jgram/tests/resources/GRADED/GRADED_document-test.docx
@@ -793,11 +793,7 @@
           <w:tcPr>
             <w:tcW w:w="6000"/>
           </w:tcPr>
-          <w:p>
-            <w:r>
-              <w:t>eyJhbGciOiJIUzI1NiJ9.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.3U49MndlEDPMI6GjPD6gN_sKLQQOrgv_xlA4P88CXxc</w:t>
-            </w:r>
-          </w:p>
+          <w:p/>
         </w:tc>
       </w:tr>
     </w:tbl>

</xml_diff>